<commit_message>
Ops Jan-2024 and Antech Docs
Ops Jan-2024 and Antech Docs
</commit_message>
<xml_diff>
--- a/Offline/BusinessManagement/Website/Antech/Doc for Antech.docx
+++ b/Offline/BusinessManagement/Website/Antech/Doc for Antech.docx
@@ -235,28 +235,6 @@
           <w:b/>
           <w:lang w:val="en-US"/>
         </w:rPr>
-        <w:t>:</w:t>
-      </w:r>
-      <w:r>
-        <w:rPr>
-          <w:b/>
-          <w:lang w:val="en-US"/>
-        </w:rPr>
-        <w:t xml:space="preserve"> </w:t>
-      </w:r>
-    </w:p>
-    <w:p>
-      <w:pPr>
-        <w:rPr>
-          <w:b/>
-          <w:lang w:val="en-US"/>
-        </w:rPr>
-      </w:pPr>
-      <w:r>
-        <w:rPr>
-          <w:b/>
-          <w:lang w:val="en-US"/>
-        </w:rPr>
         <w:t>On the</w:t>
       </w:r>
       <w:r>
@@ -4423,8 +4401,6 @@
           <w:lang w:val="en-US"/>
         </w:rPr>
       </w:pPr>
-      <w:bookmarkStart w:id="0" w:name="_GoBack"/>
-      <w:bookmarkEnd w:id="0"/>
     </w:p>
     <w:p>
       <w:pPr>
@@ -4447,11 +4423,11 @@
             <w:drawing>
               <wp:anchor distT="0" distB="0" distL="114300" distR="114300" simplePos="0" relativeHeight="251705344" behindDoc="0" locked="0" layoutInCell="1" allowOverlap="1">
                 <wp:simplePos x="0" y="0"/>
-                <wp:positionH relativeFrom="column">
-                  <wp:posOffset>95416</wp:posOffset>
+                <wp:positionH relativeFrom="margin">
+                  <wp:align>right</wp:align>
                 </wp:positionH>
                 <wp:positionV relativeFrom="paragraph">
-                  <wp:posOffset>220539</wp:posOffset>
+                  <wp:posOffset>6985</wp:posOffset>
                 </wp:positionV>
                 <wp:extent cx="5661328" cy="644056"/>
                 <wp:effectExtent l="0" t="0" r="15875" b="22860"/>
@@ -4506,7 +4482,35 @@
                               <w:rPr>
                                 <w:lang w:val="en-US"/>
                               </w:rPr>
-                              <w:t>Anodiam….</w:t>
+                              <w:t xml:space="preserve">Welcome to your personalized learning hub, Anodiam. </w:t>
+                            </w:r>
+                            <w:r>
+                              <w:rPr>
+                                <w:b/>
+                                <w:color w:val="ED7D31" w:themeColor="accent2"/>
+                                <w:lang w:val="en-US"/>
+                              </w:rPr>
+                              <w:t>Education that Enlightens!</w:t>
+                            </w:r>
+                            <w:r>
+                              <w:rPr>
+                                <w:b/>
+                                <w:color w:val="ED7D31" w:themeColor="accent2"/>
+                                <w:lang w:val="en-US"/>
+                              </w:rPr>
+                              <w:t xml:space="preserve"> </w:t>
+                            </w:r>
+                            <w:r>
+                              <w:rPr>
+                                <w:lang w:val="en-US"/>
+                              </w:rPr>
+                              <w:t>We deliver state of the art courses on everything tech and many m</w:t>
+                            </w:r>
+                            <w:r>
+                              <w:rPr>
+                                <w:lang w:val="en-US"/>
+                              </w:rPr>
+                              <w:t xml:space="preserve">ore! </w:t>
                             </w:r>
                           </w:p>
                           <w:p>
@@ -4539,7 +4543,7 @@
                 <v:stroke joinstyle="miter"/>
                 <v:path gradientshapeok="t" o:connecttype="rect"/>
               </v:shapetype>
-              <v:shape id="Text Box 13" o:spid="_x0000_s1045" type="#_x0000_t202" style="position:absolute;left:0;text-align:left;margin-left:7.5pt;margin-top:17.35pt;width:445.75pt;height:50.7pt;z-index:251705344;visibility:visible;mso-wrap-style:square;mso-height-percent:0;mso-wrap-distance-left:9pt;mso-wrap-distance-top:0;mso-wrap-distance-right:9pt;mso-wrap-distance-bottom:0;mso-position-horizontal:absolute;mso-position-horizontal-relative:text;mso-position-vertical:absolute;mso-position-vertical-relative:text;mso-height-percent:0;mso-height-relative:margin;v-text-anchor:top" o:gfxdata="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" fillcolor="white [3201]" strokeweight=".5pt">
+              <v:shape id="Text Box 13" o:spid="_x0000_s1045" type="#_x0000_t202" style="position:absolute;left:0;text-align:left;margin-left:394.55pt;margin-top:.55pt;width:445.75pt;height:50.7pt;z-index:251705344;visibility:visible;mso-wrap-style:square;mso-height-percent:0;mso-wrap-distance-left:9pt;mso-wrap-distance-top:0;mso-wrap-distance-right:9pt;mso-wrap-distance-bottom:0;mso-position-horizontal:right;mso-position-horizontal-relative:margin;mso-position-vertical:absolute;mso-position-vertical-relative:text;mso-height-percent:0;mso-height-relative:margin;v-text-anchor:top" o:gfxdata="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" fillcolor="white [3201]" strokeweight=".5pt">
                 <v:textbox>
                   <w:txbxContent>
                     <w:p>
@@ -4552,7 +4556,35 @@
                         <w:rPr>
                           <w:lang w:val="en-US"/>
                         </w:rPr>
-                        <w:t>Anodiam….</w:t>
+                        <w:t xml:space="preserve">Welcome to your personalized learning hub, Anodiam. </w:t>
+                      </w:r>
+                      <w:r>
+                        <w:rPr>
+                          <w:b/>
+                          <w:color w:val="ED7D31" w:themeColor="accent2"/>
+                          <w:lang w:val="en-US"/>
+                        </w:rPr>
+                        <w:t>Education that Enlightens!</w:t>
+                      </w:r>
+                      <w:r>
+                        <w:rPr>
+                          <w:b/>
+                          <w:color w:val="ED7D31" w:themeColor="accent2"/>
+                          <w:lang w:val="en-US"/>
+                        </w:rPr>
+                        <w:t xml:space="preserve"> </w:t>
+                      </w:r>
+                      <w:r>
+                        <w:rPr>
+                          <w:lang w:val="en-US"/>
+                        </w:rPr>
+                        <w:t>We deliver state of the art courses on everything tech and many m</w:t>
+                      </w:r>
+                      <w:r>
+                        <w:rPr>
+                          <w:lang w:val="en-US"/>
+                        </w:rPr>
+                        <w:t xml:space="preserve">ore! </w:t>
                       </w:r>
                     </w:p>
                     <w:p>
@@ -4564,6 +4596,7 @@
                     </w:p>
                   </w:txbxContent>
                 </v:textbox>
+                <w10:wrap anchorx="margin"/>
               </v:shape>
             </w:pict>
           </mc:Fallback>
@@ -4578,6 +4611,8 @@
           <w:lang w:val="en-US"/>
         </w:rPr>
       </w:pPr>
+      <w:bookmarkStart w:id="0" w:name="_GoBack"/>
+      <w:bookmarkEnd w:id="0"/>
     </w:p>
     <w:p>
       <w:pPr>
@@ -6918,7 +6953,7 @@
 </file>
 
 <file path=customXml/itemProps1.xml><?xml version="1.0" encoding="utf-8"?>
-<ds:datastoreItem xmlns:ds="http://schemas.openxmlformats.org/officeDocument/2006/customXml" ds:itemID="{AB401E78-232A-4DBD-8B33-D1805CCA876C}">
+<ds:datastoreItem xmlns:ds="http://schemas.openxmlformats.org/officeDocument/2006/customXml" ds:itemID="{1F6BE251-7BA3-4D22-A9E2-08C1118C30EC}">
   <ds:schemaRefs>
     <ds:schemaRef ds:uri="http://schemas.openxmlformats.org/officeDocument/2006/bibliography"/>
   </ds:schemaRefs>

</xml_diff>